<commit_message>
update a1c units in tables
</commit_message>
<xml_diff>
--- a/released_analysis_results/TABLE 1 an_tablecontent_PublicationDescriptivesTable FORMATTED TABLE SHELL.docx
+++ b/released_analysis_results/TABLE 1 an_tablecontent_PublicationDescriptivesTable FORMATTED TABLE SHELL.docx
@@ -5063,9 +5063,8 @@
                 <w:szCs w:val="20"/>
                 <w:lang w:eastAsia="en-GB"/>
               </w:rPr>
-              <w:t xml:space="preserve">  </w:t>
-            </w:r>
-            <w:proofErr w:type="spellStart"/>
+              <w:t xml:space="preserve">  Present</w:t>
+            </w:r>
             <w:r>
               <w:rPr>
                 <w:rFonts w:eastAsia="Times New Roman" w:cstheme="minorHAnsi"/>
@@ -5074,41 +5073,8 @@
                 <w:szCs w:val="20"/>
                 <w:lang w:eastAsia="en-GB"/>
               </w:rPr>
-              <w:t>Present</w:t>
-            </w:r>
-            <w:r>
-              <w:rPr>
-                <w:rFonts w:eastAsia="Times New Roman" w:cstheme="minorHAnsi"/>
-                <w:color w:val="000000"/>
-                <w:sz w:val="20"/>
-                <w:szCs w:val="20"/>
-                <w:lang w:eastAsia="en-GB"/>
-              </w:rPr>
-              <w:t>+recent</w:t>
-            </w:r>
-            <w:proofErr w:type="spellEnd"/>
-            <w:r>
-              <w:rPr>
-                <w:rFonts w:eastAsia="Times New Roman" w:cstheme="minorHAnsi"/>
-                <w:color w:val="000000"/>
-                <w:sz w:val="20"/>
-                <w:szCs w:val="20"/>
-                <w:lang w:eastAsia="en-GB"/>
-              </w:rPr>
-              <w:t xml:space="preserve"> </w:t>
-            </w:r>
-            <w:proofErr w:type="spellStart"/>
-            <w:r>
-              <w:rPr>
-                <w:rFonts w:eastAsia="Times New Roman" w:cstheme="minorHAnsi"/>
-                <w:color w:val="000000"/>
-                <w:sz w:val="20"/>
-                <w:szCs w:val="20"/>
-                <w:lang w:eastAsia="en-GB"/>
-              </w:rPr>
-              <w:t>ocs</w:t>
-            </w:r>
-            <w:proofErr w:type="spellEnd"/>
+              <w:t>+recent ocs</w:t>
+            </w:r>
           </w:p>
         </w:tc>
         <w:tc>
@@ -5200,20 +5166,8 @@
                 <w:szCs w:val="20"/>
                 <w:lang w:eastAsia="en-GB"/>
               </w:rPr>
-              <w:t xml:space="preserve">, no recent </w:t>
-            </w:r>
-            <w:proofErr w:type="spellStart"/>
-            <w:r>
-              <w:rPr>
-                <w:rFonts w:eastAsia="Times New Roman" w:cstheme="minorHAnsi"/>
-                <w:color w:val="000000"/>
-                <w:sz w:val="20"/>
-                <w:szCs w:val="20"/>
-                <w:lang w:eastAsia="en-GB"/>
-              </w:rPr>
-              <w:t>ocs</w:t>
-            </w:r>
-            <w:proofErr w:type="spellEnd"/>
+              <w:t>, no recent ocs</w:t>
+            </w:r>
           </w:p>
         </w:tc>
         <w:tc>
@@ -5499,7 +5453,27 @@
                 <w:szCs w:val="20"/>
                 <w:lang w:eastAsia="en-GB"/>
               </w:rPr>
-              <w:t xml:space="preserve">, HbA1c&gt;7.5% </w:t>
+              <w:t>, HbA1c</w:t>
+            </w:r>
+            <w:r>
+              <w:rPr>
+                <w:rFonts w:eastAsia="Times New Roman" w:cstheme="minorHAnsi"/>
+                <w:color w:val="000000"/>
+                <w:sz w:val="20"/>
+                <w:szCs w:val="20"/>
+                <w:lang w:eastAsia="en-GB"/>
+              </w:rPr>
+              <w:t>&lt;58mmol/mol</w:t>
+            </w:r>
+            <w:r>
+              <w:rPr>
+                <w:rFonts w:eastAsia="Times New Roman" w:cstheme="minorHAnsi"/>
+                <w:color w:val="000000"/>
+                <w:sz w:val="20"/>
+                <w:szCs w:val="20"/>
+                <w:lang w:eastAsia="en-GB"/>
+              </w:rPr>
+              <w:t xml:space="preserve"> </w:t>
             </w:r>
           </w:p>
         </w:tc>
@@ -5611,7 +5585,17 @@
                 <w:szCs w:val="20"/>
                 <w:lang w:eastAsia="en-GB"/>
               </w:rPr>
-              <w:t>, HbA1c&lt;7.5%</w:t>
+              <w:t>, HbA1c</w:t>
+            </w:r>
+            <w:r>
+              <w:rPr>
+                <w:rFonts w:eastAsia="Times New Roman" w:cstheme="minorHAnsi"/>
+                <w:color w:val="000000"/>
+                <w:sz w:val="20"/>
+                <w:szCs w:val="20"/>
+                <w:lang w:eastAsia="en-GB"/>
+              </w:rPr>
+              <w:t>≥58mmol/mol</w:t>
             </w:r>
           </w:p>
         </w:tc>
@@ -7260,27 +7244,7 @@
           <w:sz w:val="18"/>
           <w:szCs w:val="18"/>
         </w:rPr>
-        <w:t xml:space="preserve">* </w:t>
-      </w:r>
-      <w:proofErr w:type="spellStart"/>
-      <w:r>
-        <w:rPr>
-          <w:i/>
-          <w:iCs/>
-          <w:sz w:val="18"/>
-          <w:szCs w:val="18"/>
-        </w:rPr>
-        <w:t>ocs</w:t>
-      </w:r>
-      <w:proofErr w:type="spellEnd"/>
-      <w:r>
-        <w:rPr>
-          <w:i/>
-          <w:iCs/>
-          <w:sz w:val="18"/>
-          <w:szCs w:val="18"/>
-        </w:rPr>
-        <w:t xml:space="preserve"> = oral corticosteroid use, recent defined as &lt;1 year before baseline</w:t>
+        <w:t>* ocs = oral corticosteroid use, recent defined as &lt;1 year before baseline</w:t>
       </w:r>
       <w:r>
         <w:rPr>
@@ -8514,7 +8478,7 @@
 </file>
 
 <file path=customXml/itemProps1.xml><?xml version="1.0" encoding="utf-8"?>
-<ds:datastoreItem xmlns:ds="http://schemas.openxmlformats.org/officeDocument/2006/customXml" ds:itemID="{052F41C7-891F-43C9-A3F8-CB9D082629F1}">
+<ds:datastoreItem xmlns:ds="http://schemas.openxmlformats.org/officeDocument/2006/customXml" ds:itemID="{D8D28AAD-A693-4255-8601-71DBC6829D57}">
   <ds:schemaRefs>
     <ds:schemaRef ds:uri="http://schemas.openxmlformats.org/officeDocument/2006/bibliography"/>
   </ds:schemaRefs>

</xml_diff>